<commit_message>
limpeza da pasta raiz - versao final
</commit_message>
<xml_diff>
--- a/Descrição do processo.docx
+++ b/Descrição do processo.docx
@@ -25,7 +25,21 @@
         <w:rPr>
           <w:rFonts w:ascii="Times New Roman" w:hAnsi="Times New Roman" w:cs="Times New Roman"/>
         </w:rPr>
-        <w:t xml:space="preserve"> Desafio Técnico de Análise de Dados (AltoQi)</w:t>
+        <w:t xml:space="preserve"> Desafio Técnico de Análise de Dados (</w:t>
+      </w:r>
+      <w:proofErr w:type="spellStart"/>
+      <w:r>
+        <w:rPr>
+          <w:rFonts w:ascii="Times New Roman" w:hAnsi="Times New Roman" w:cs="Times New Roman"/>
+        </w:rPr>
+        <w:t>AltoQi</w:t>
+      </w:r>
+      <w:proofErr w:type="spellEnd"/>
+      <w:r>
+        <w:rPr>
+          <w:rFonts w:ascii="Times New Roman" w:hAnsi="Times New Roman" w:cs="Times New Roman"/>
+        </w:rPr>
+        <w:t>)</w:t>
       </w:r>
     </w:p>
     <w:p>
@@ -152,7 +166,21 @@
         <w:rPr>
           <w:rFonts w:ascii="Times New Roman" w:hAnsi="Times New Roman" w:cs="Times New Roman"/>
         </w:rPr>
-        <w:t xml:space="preserve"> com liberdade total na escolha de métricas, layout e storytelling.</w:t>
+        <w:t xml:space="preserve"> com liberdade total na escolha de métricas, layout e </w:t>
+      </w:r>
+      <w:proofErr w:type="spellStart"/>
+      <w:r>
+        <w:rPr>
+          <w:rFonts w:ascii="Times New Roman" w:hAnsi="Times New Roman" w:cs="Times New Roman"/>
+        </w:rPr>
+        <w:t>storytelling</w:t>
+      </w:r>
+      <w:proofErr w:type="spellEnd"/>
+      <w:r>
+        <w:rPr>
+          <w:rFonts w:ascii="Times New Roman" w:hAnsi="Times New Roman" w:cs="Times New Roman"/>
+        </w:rPr>
+        <w:t>.</w:t>
       </w:r>
       <w:r>
         <w:rPr>
@@ -193,25 +221,21 @@
         <w:rPr>
           <w:rFonts w:ascii="Times New Roman" w:hAnsi="Times New Roman" w:cs="Times New Roman"/>
         </w:rPr>
-        <w:t>Criação e enriquecimento dos dados:</w:t>
-      </w:r>
-      <w:r>
-        <w:rPr>
-          <w:rFonts w:ascii="Times New Roman" w:hAnsi="Times New Roman" w:cs="Times New Roman"/>
-        </w:rPr>
-        <w:t xml:space="preserve"> </w:t>
-      </w:r>
-      <w:r>
-        <w:rPr>
-          <w:rFonts w:ascii="Times New Roman" w:hAnsi="Times New Roman" w:cs="Times New Roman"/>
-        </w:rPr>
-        <w:t>Gerei um conjunto de dados fictício com auxílio de IA, simulando informações de vendas SaaS.</w:t>
-      </w:r>
-      <w:r>
-        <w:rPr>
-          <w:rFonts w:ascii="Times New Roman" w:hAnsi="Times New Roman" w:cs="Times New Roman"/>
-        </w:rPr>
-        <w:t xml:space="preserve"> </w:t>
+        <w:t xml:space="preserve">Criação e enriquecimento dos dados: Gerei um conjunto de dados fictício com auxílio de </w:t>
+      </w:r>
+      <w:proofErr w:type="gramStart"/>
+      <w:r>
+        <w:rPr>
+          <w:rFonts w:ascii="Times New Roman" w:hAnsi="Times New Roman" w:cs="Times New Roman"/>
+        </w:rPr>
+        <w:t>IA, simulando</w:t>
+      </w:r>
+      <w:proofErr w:type="gramEnd"/>
+      <w:r>
+        <w:rPr>
+          <w:rFonts w:ascii="Times New Roman" w:hAnsi="Times New Roman" w:cs="Times New Roman"/>
+        </w:rPr>
+        <w:t xml:space="preserve"> informações de vendas SaaS. </w:t>
       </w:r>
     </w:p>
     <w:p>
@@ -258,49 +282,7 @@
         <w:rPr>
           <w:rFonts w:ascii="Times New Roman" w:hAnsi="Times New Roman" w:cs="Times New Roman"/>
         </w:rPr>
-        <w:t xml:space="preserve">Realizei o enriquecimento manual adicionando colunas de Vendedor e Cidade, e </w:t>
-      </w:r>
-      <w:r>
-        <w:rPr>
-          <w:rFonts w:ascii="Times New Roman" w:hAnsi="Times New Roman" w:cs="Times New Roman"/>
-        </w:rPr>
-        <w:t>criei dois</w:t>
-      </w:r>
-      <w:r>
-        <w:rPr>
-          <w:rFonts w:ascii="Times New Roman" w:hAnsi="Times New Roman" w:cs="Times New Roman"/>
-        </w:rPr>
-        <w:t xml:space="preserve"> arquivos auxiliares:</w:t>
-      </w:r>
-      <w:r>
-        <w:rPr>
-          <w:rFonts w:ascii="Times New Roman" w:hAnsi="Times New Roman" w:cs="Times New Roman"/>
-        </w:rPr>
-        <w:t xml:space="preserve"> </w:t>
-      </w:r>
-      <w:r>
-        <w:rPr>
-          <w:rFonts w:ascii="Times New Roman" w:hAnsi="Times New Roman" w:cs="Times New Roman"/>
-        </w:rPr>
-        <w:t>Metas de Vendas por Vendedor</w:t>
-      </w:r>
-      <w:r>
-        <w:rPr>
-          <w:rFonts w:ascii="Times New Roman" w:hAnsi="Times New Roman" w:cs="Times New Roman"/>
-        </w:rPr>
-        <w:t xml:space="preserve"> e </w:t>
-      </w:r>
-      <w:r>
-        <w:rPr>
-          <w:rFonts w:ascii="Times New Roman" w:hAnsi="Times New Roman" w:cs="Times New Roman"/>
-        </w:rPr>
-        <w:t>Leads por Vendedor</w:t>
-      </w:r>
-      <w:r>
-        <w:rPr>
-          <w:rFonts w:ascii="Times New Roman" w:hAnsi="Times New Roman" w:cs="Times New Roman"/>
-        </w:rPr>
-        <w:t>.</w:t>
+        <w:t>Realizei o enriquecimento manual adicionando colunas de Vendedor e Cidade, e criei dois arquivos auxiliares: Metas de Vendas por Vendedor e Leads por Vendedor.</w:t>
       </w:r>
       <w:r>
         <w:rPr>
@@ -331,43 +313,35 @@
         <w:rPr>
           <w:rFonts w:ascii="Times New Roman" w:hAnsi="Times New Roman" w:cs="Times New Roman"/>
         </w:rPr>
-        <w:t>Armazenamento e integração:</w:t>
-      </w:r>
-      <w:r>
-        <w:rPr>
-          <w:rFonts w:ascii="Times New Roman" w:hAnsi="Times New Roman" w:cs="Times New Roman"/>
-        </w:rPr>
-        <w:t xml:space="preserve"> </w:t>
-      </w:r>
-      <w:r>
-        <w:rPr>
-          <w:rFonts w:ascii="Times New Roman" w:hAnsi="Times New Roman" w:cs="Times New Roman"/>
-        </w:rPr>
-        <w:t xml:space="preserve">Criei um script Python para ingestão dos arquivos </w:t>
-      </w:r>
-      <w:r>
-        <w:rPr>
-          <w:rFonts w:ascii="Times New Roman" w:hAnsi="Times New Roman" w:cs="Times New Roman"/>
-        </w:rPr>
-        <w:t>e</w:t>
-      </w:r>
-      <w:r>
-        <w:rPr>
-          <w:rFonts w:ascii="Times New Roman" w:hAnsi="Times New Roman" w:cs="Times New Roman"/>
-        </w:rPr>
-        <w:t>xcel e gravação em um database PostgreSQL hospedado no Render.</w:t>
-      </w:r>
-      <w:r>
-        <w:rPr>
-          <w:rFonts w:ascii="Times New Roman" w:hAnsi="Times New Roman" w:cs="Times New Roman"/>
-        </w:rPr>
-        <w:t xml:space="preserve"> </w:t>
-      </w:r>
-      <w:r>
-        <w:rPr>
-          <w:rFonts w:ascii="Times New Roman" w:hAnsi="Times New Roman" w:cs="Times New Roman"/>
-        </w:rPr>
-        <w:t>Essa abordagem simulou um ambiente de produção e garantiu escalabilidade para futuras atualizações.</w:t>
+        <w:t xml:space="preserve">Armazenamento e integração: Criei um script Python para ingestão dos arquivos </w:t>
+      </w:r>
+      <w:proofErr w:type="spellStart"/>
+      <w:r>
+        <w:rPr>
+          <w:rFonts w:ascii="Times New Roman" w:hAnsi="Times New Roman" w:cs="Times New Roman"/>
+        </w:rPr>
+        <w:t>excel</w:t>
+      </w:r>
+      <w:proofErr w:type="spellEnd"/>
+      <w:r>
+        <w:rPr>
+          <w:rFonts w:ascii="Times New Roman" w:hAnsi="Times New Roman" w:cs="Times New Roman"/>
+        </w:rPr>
+        <w:t xml:space="preserve"> e gravação em um </w:t>
+      </w:r>
+      <w:proofErr w:type="spellStart"/>
+      <w:r>
+        <w:rPr>
+          <w:rFonts w:ascii="Times New Roman" w:hAnsi="Times New Roman" w:cs="Times New Roman"/>
+        </w:rPr>
+        <w:t>database</w:t>
+      </w:r>
+      <w:proofErr w:type="spellEnd"/>
+      <w:r>
+        <w:rPr>
+          <w:rFonts w:ascii="Times New Roman" w:hAnsi="Times New Roman" w:cs="Times New Roman"/>
+        </w:rPr>
+        <w:t xml:space="preserve"> PostgreSQL hospedado no Render. Essa abordagem simulou um ambiente de produção e garantiu escalabilidade para futuras atualizações.</w:t>
       </w:r>
     </w:p>
     <w:p>
@@ -386,43 +360,7 @@
         <w:rPr>
           <w:rFonts w:ascii="Times New Roman" w:hAnsi="Times New Roman" w:cs="Times New Roman"/>
         </w:rPr>
-        <w:t>Transformação e modelagem de dados:</w:t>
-      </w:r>
-      <w:r>
-        <w:rPr>
-          <w:rFonts w:ascii="Times New Roman" w:hAnsi="Times New Roman" w:cs="Times New Roman"/>
-        </w:rPr>
-        <w:t xml:space="preserve"> </w:t>
-      </w:r>
-      <w:r>
-        <w:rPr>
-          <w:rFonts w:ascii="Times New Roman" w:hAnsi="Times New Roman" w:cs="Times New Roman"/>
-        </w:rPr>
-        <w:t>Conectei o Power BI diretamente ao banco de dados.</w:t>
-      </w:r>
-      <w:r>
-        <w:rPr>
-          <w:rFonts w:ascii="Times New Roman" w:hAnsi="Times New Roman" w:cs="Times New Roman"/>
-        </w:rPr>
-        <w:t xml:space="preserve"> </w:t>
-      </w:r>
-      <w:r>
-        <w:rPr>
-          <w:rFonts w:ascii="Times New Roman" w:hAnsi="Times New Roman" w:cs="Times New Roman"/>
-        </w:rPr>
-        <w:t>Como as tabelas não estavam normalizadas, realizei o processo de ETL no Power Query, criando tabelas fato e dimensão.</w:t>
-      </w:r>
-      <w:r>
-        <w:rPr>
-          <w:rFonts w:ascii="Times New Roman" w:hAnsi="Times New Roman" w:cs="Times New Roman"/>
-        </w:rPr>
-        <w:t xml:space="preserve"> </w:t>
-      </w:r>
-      <w:r>
-        <w:rPr>
-          <w:rFonts w:ascii="Times New Roman" w:hAnsi="Times New Roman" w:cs="Times New Roman"/>
-        </w:rPr>
-        <w:t>Também normalizei nomes de clientes (remoção de pronomes de tratamento) e ajustei relacionamentos.</w:t>
+        <w:t>Transformação e modelagem de dados: Conectei o Power BI diretamente ao banco de dados. Como as tabelas não estavam normalizadas, realizei o processo de ETL no Power Query, criando tabelas fato e dimensão. Também normalizei nomes de clientes (remoção de pronomes de tratamento) e ajustei relacionamentos.</w:t>
       </w:r>
     </w:p>
     <w:p>
@@ -441,49 +379,21 @@
         <w:rPr>
           <w:rFonts w:ascii="Times New Roman" w:hAnsi="Times New Roman" w:cs="Times New Roman"/>
         </w:rPr>
-        <w:t>Desenvolvimento das métricas DAX:</w:t>
-      </w:r>
-      <w:r>
-        <w:rPr>
-          <w:rFonts w:ascii="Times New Roman" w:hAnsi="Times New Roman" w:cs="Times New Roman"/>
-        </w:rPr>
-        <w:t xml:space="preserve"> </w:t>
-      </w:r>
-      <w:r>
-        <w:rPr>
-          <w:rFonts w:ascii="Times New Roman" w:hAnsi="Times New Roman" w:cs="Times New Roman"/>
-        </w:rPr>
-        <w:t>Foram criadas medidas para faturamento, ticket médio, curva ABC, meta vs realizado, top vendedores, cidades prioritárias e variações temporais (MOM, YOY e YTD).</w:t>
-      </w:r>
-      <w:r>
-        <w:rPr>
-          <w:rFonts w:ascii="Times New Roman" w:hAnsi="Times New Roman" w:cs="Times New Roman"/>
-        </w:rPr>
-        <w:t xml:space="preserve"> </w:t>
-      </w:r>
-      <w:r>
-        <w:rPr>
-          <w:rFonts w:ascii="Times New Roman" w:hAnsi="Times New Roman" w:cs="Times New Roman"/>
-        </w:rPr>
-        <w:t>A estrutura das métricas foi validada conforme o documento de levantamento de requisitos elaborado para o projeto</w:t>
-      </w:r>
-      <w:r>
-        <w:rPr>
-          <w:rFonts w:ascii="Times New Roman" w:hAnsi="Times New Roman" w:cs="Times New Roman"/>
-        </w:rPr>
-        <w:t xml:space="preserve"> “</w:t>
-      </w:r>
-      <w:r>
-        <w:rPr>
-          <w:rFonts w:ascii="Times New Roman" w:hAnsi="Times New Roman" w:cs="Times New Roman"/>
-        </w:rPr>
-        <w:t>Levantamento_Requisitos_BI_</w:t>
-      </w:r>
-      <w:r>
-        <w:rPr>
-          <w:rFonts w:ascii="Times New Roman" w:hAnsi="Times New Roman" w:cs="Times New Roman"/>
-        </w:rPr>
-        <w:t>AltoQi.docx”.</w:t>
+        <w:t xml:space="preserve">Desenvolvimento das métricas DAX: Foram criadas medidas para faturamento, ticket médio, curva ABC, meta </w:t>
+      </w:r>
+      <w:proofErr w:type="spellStart"/>
+      <w:r>
+        <w:rPr>
+          <w:rFonts w:ascii="Times New Roman" w:hAnsi="Times New Roman" w:cs="Times New Roman"/>
+        </w:rPr>
+        <w:t>vs</w:t>
+      </w:r>
+      <w:proofErr w:type="spellEnd"/>
+      <w:r>
+        <w:rPr>
+          <w:rFonts w:ascii="Times New Roman" w:hAnsi="Times New Roman" w:cs="Times New Roman"/>
+        </w:rPr>
+        <w:t xml:space="preserve"> realizado, top vendedores, cidades prioritárias e variações temporais (MOM, YOY e YTD). A estrutura das métricas foi validada conforme o documento de levantamento de requisitos elaborado para o projeto “Levantamento_Requisitos_BI_AltoQi.docx”.</w:t>
       </w:r>
     </w:p>
     <w:p>
@@ -502,7 +412,21 @@
         <w:rPr>
           <w:rFonts w:ascii="Times New Roman" w:hAnsi="Times New Roman" w:cs="Times New Roman"/>
         </w:rPr>
-        <w:t>Design e experiência do usuário:</w:t>
+        <w:t xml:space="preserve">Design e experiência do usuário: O layout foi planejado no </w:t>
+      </w:r>
+      <w:proofErr w:type="spellStart"/>
+      <w:r>
+        <w:rPr>
+          <w:rFonts w:ascii="Times New Roman" w:hAnsi="Times New Roman" w:cs="Times New Roman"/>
+        </w:rPr>
+        <w:t>Figma</w:t>
+      </w:r>
+      <w:proofErr w:type="spellEnd"/>
+      <w:r>
+        <w:rPr>
+          <w:rFonts w:ascii="Times New Roman" w:hAnsi="Times New Roman" w:cs="Times New Roman"/>
+        </w:rPr>
+        <w:t>, respeitando a paleta de cores da marca da empresa. Cada página apresenta indicadores, filtros hierárquicos e ícones de informação contextual sobre as métricas.</w:t>
       </w:r>
       <w:r>
         <w:rPr>
@@ -514,30 +438,6 @@
         <w:rPr>
           <w:rFonts w:ascii="Times New Roman" w:hAnsi="Times New Roman" w:cs="Times New Roman"/>
         </w:rPr>
-        <w:t>O layout foi planejado no Figma, respeitando a paleta de cores da marca da empresa.</w:t>
-      </w:r>
-      <w:r>
-        <w:rPr>
-          <w:rFonts w:ascii="Times New Roman" w:hAnsi="Times New Roman" w:cs="Times New Roman"/>
-        </w:rPr>
-        <w:t xml:space="preserve"> </w:t>
-      </w:r>
-      <w:r>
-        <w:rPr>
-          <w:rFonts w:ascii="Times New Roman" w:hAnsi="Times New Roman" w:cs="Times New Roman"/>
-        </w:rPr>
-        <w:t>Cada página apresenta indicadores, filtros hierárquicos e ícones de informação contextual sobre as métricas.</w:t>
-      </w:r>
-      <w:r>
-        <w:rPr>
-          <w:rFonts w:ascii="Times New Roman" w:hAnsi="Times New Roman" w:cs="Times New Roman"/>
-        </w:rPr>
-        <w:t xml:space="preserve"> </w:t>
-      </w:r>
-      <w:r>
-        <w:rPr>
-          <w:rFonts w:ascii="Times New Roman" w:hAnsi="Times New Roman" w:cs="Times New Roman"/>
-        </w:rPr>
         <w:t xml:space="preserve">O documento foi publicado no Power BI Service </w:t>
       </w:r>
       <w:r>
@@ -550,8 +450,16 @@
         <w:rPr>
           <w:rFonts w:ascii="Times New Roman" w:hAnsi="Times New Roman" w:cs="Times New Roman"/>
         </w:rPr>
-        <w:t xml:space="preserve"> salvo em formato .pbix</w:t>
-      </w:r>
+        <w:t xml:space="preserve"> salvo em formato .</w:t>
+      </w:r>
+      <w:proofErr w:type="spellStart"/>
+      <w:r>
+        <w:rPr>
+          <w:rFonts w:ascii="Times New Roman" w:hAnsi="Times New Roman" w:cs="Times New Roman"/>
+        </w:rPr>
+        <w:t>pbix</w:t>
+      </w:r>
+      <w:proofErr w:type="spellEnd"/>
       <w:r>
         <w:rPr>
           <w:rFonts w:ascii="Times New Roman" w:hAnsi="Times New Roman" w:cs="Times New Roman"/>
@@ -562,7 +470,21 @@
         <w:rPr>
           <w:rFonts w:ascii="Times New Roman" w:hAnsi="Times New Roman" w:cs="Times New Roman"/>
         </w:rPr>
-        <w:t xml:space="preserve"> na pasta “report”.</w:t>
+        <w:t xml:space="preserve"> na pasta “</w:t>
+      </w:r>
+      <w:proofErr w:type="spellStart"/>
+      <w:r>
+        <w:rPr>
+          <w:rFonts w:ascii="Times New Roman" w:hAnsi="Times New Roman" w:cs="Times New Roman"/>
+        </w:rPr>
+        <w:t>report</w:t>
+      </w:r>
+      <w:proofErr w:type="spellEnd"/>
+      <w:r>
+        <w:rPr>
+          <w:rFonts w:ascii="Times New Roman" w:hAnsi="Times New Roman" w:cs="Times New Roman"/>
+        </w:rPr>
+        <w:t>”.</w:t>
       </w:r>
     </w:p>
     <w:p>
@@ -596,11 +518,19 @@
           <w:rFonts w:ascii="Times New Roman" w:hAnsi="Times New Roman" w:cs="Times New Roman"/>
         </w:rPr>
       </w:pPr>
-      <w:r>
-        <w:rPr>
-          <w:rFonts w:ascii="Times New Roman" w:hAnsi="Times New Roman" w:cs="Times New Roman"/>
-        </w:rPr>
-        <w:t xml:space="preserve">Figma: </w:t>
+      <w:proofErr w:type="spellStart"/>
+      <w:r>
+        <w:rPr>
+          <w:rFonts w:ascii="Times New Roman" w:hAnsi="Times New Roman" w:cs="Times New Roman"/>
+        </w:rPr>
+        <w:t>Figma</w:t>
+      </w:r>
+      <w:proofErr w:type="spellEnd"/>
+      <w:r>
+        <w:rPr>
+          <w:rFonts w:ascii="Times New Roman" w:hAnsi="Times New Roman" w:cs="Times New Roman"/>
+        </w:rPr>
+        <w:t xml:space="preserve">: </w:t>
       </w:r>
       <w:hyperlink r:id="rId6" w:history="1">
         <w:r>
@@ -692,7 +622,35 @@
         <w:rPr>
           <w:rFonts w:ascii="Times New Roman" w:hAnsi="Times New Roman" w:cs="Times New Roman"/>
         </w:rPr>
-        <w:t>Todo o projeto foi versionado via Git, garantindo rastreabilidade e organização dos artefatos (scripts, dados e relatórios).</w:t>
+        <w:t xml:space="preserve">Todo o projeto foi </w:t>
+      </w:r>
+      <w:proofErr w:type="spellStart"/>
+      <w:r>
+        <w:rPr>
+          <w:rFonts w:ascii="Times New Roman" w:hAnsi="Times New Roman" w:cs="Times New Roman"/>
+        </w:rPr>
+        <w:t>versionado</w:t>
+      </w:r>
+      <w:proofErr w:type="spellEnd"/>
+      <w:r>
+        <w:rPr>
+          <w:rFonts w:ascii="Times New Roman" w:hAnsi="Times New Roman" w:cs="Times New Roman"/>
+        </w:rPr>
+        <w:t xml:space="preserve"> via </w:t>
+      </w:r>
+      <w:proofErr w:type="spellStart"/>
+      <w:r>
+        <w:rPr>
+          <w:rFonts w:ascii="Times New Roman" w:hAnsi="Times New Roman" w:cs="Times New Roman"/>
+        </w:rPr>
+        <w:t>Git</w:t>
+      </w:r>
+      <w:proofErr w:type="spellEnd"/>
+      <w:r>
+        <w:rPr>
+          <w:rFonts w:ascii="Times New Roman" w:hAnsi="Times New Roman" w:cs="Times New Roman"/>
+        </w:rPr>
+        <w:t>, garantindo rastreabilidade e organização dos artefatos (scripts, dados e relatórios).</w:t>
       </w:r>
       <w:r>
         <w:rPr>
@@ -788,7 +746,21 @@
         <w:rPr>
           <w:rFonts w:ascii="Times New Roman" w:hAnsi="Times New Roman" w:cs="Times New Roman"/>
         </w:rPr>
-        <w:t>Um painel consolidado e funcional, com storytelling visual orientado a indicadores comerciais e estrutura técnica aderente às boas práticas de BI corporativo.</w:t>
+        <w:t xml:space="preserve">Um painel consolidado e funcional, com </w:t>
+      </w:r>
+      <w:proofErr w:type="spellStart"/>
+      <w:r>
+        <w:rPr>
+          <w:rFonts w:ascii="Times New Roman" w:hAnsi="Times New Roman" w:cs="Times New Roman"/>
+        </w:rPr>
+        <w:t>storytelling</w:t>
+      </w:r>
+      <w:proofErr w:type="spellEnd"/>
+      <w:r>
+        <w:rPr>
+          <w:rFonts w:ascii="Times New Roman" w:hAnsi="Times New Roman" w:cs="Times New Roman"/>
+        </w:rPr>
+        <w:t xml:space="preserve"> visual orientado a indicadores comerciais e estrutura técnica aderente às boas práticas de BI corporativo.</w:t>
       </w:r>
     </w:p>
     <w:p>
@@ -936,19 +908,35 @@
         <w:rPr>
           <w:rFonts w:ascii="Times New Roman" w:hAnsi="Times New Roman" w:cs="Times New Roman"/>
         </w:rPr>
-        <w:t>Utilizei as tabelas Clientes, Pedidos e DetalhesPedidos.</w:t>
-      </w:r>
-      <w:r>
-        <w:rPr>
-          <w:rFonts w:ascii="Times New Roman" w:hAnsi="Times New Roman" w:cs="Times New Roman"/>
-        </w:rPr>
-        <w:t xml:space="preserve"> </w:t>
-      </w:r>
-      <w:r>
-        <w:rPr>
-          <w:rFonts w:ascii="Times New Roman" w:hAnsi="Times New Roman" w:cs="Times New Roman"/>
-        </w:rPr>
-        <w:t>As tabelas Clientes e Pedidos foram as principais fontes para análise de frequência de compra, enquanto DetalhesPedidos estava disponível para possíveis extensões analíticas.</w:t>
+        <w:t xml:space="preserve">Utilizei as tabelas Clientes, Pedidos e </w:t>
+      </w:r>
+      <w:proofErr w:type="spellStart"/>
+      <w:r>
+        <w:rPr>
+          <w:rFonts w:ascii="Times New Roman" w:hAnsi="Times New Roman" w:cs="Times New Roman"/>
+        </w:rPr>
+        <w:t>DetalhesPedidos</w:t>
+      </w:r>
+      <w:proofErr w:type="spellEnd"/>
+      <w:r>
+        <w:rPr>
+          <w:rFonts w:ascii="Times New Roman" w:hAnsi="Times New Roman" w:cs="Times New Roman"/>
+        </w:rPr>
+        <w:t xml:space="preserve">. As tabelas Clientes e Pedidos foram as principais fontes para análise de frequência de compra, enquanto </w:t>
+      </w:r>
+      <w:proofErr w:type="spellStart"/>
+      <w:r>
+        <w:rPr>
+          <w:rFonts w:ascii="Times New Roman" w:hAnsi="Times New Roman" w:cs="Times New Roman"/>
+        </w:rPr>
+        <w:t>DetalhesPedidos</w:t>
+      </w:r>
+      <w:proofErr w:type="spellEnd"/>
+      <w:r>
+        <w:rPr>
+          <w:rFonts w:ascii="Times New Roman" w:hAnsi="Times New Roman" w:cs="Times New Roman"/>
+        </w:rPr>
+        <w:t xml:space="preserve"> estava disponível para possíveis extensões analíticas.</w:t>
       </w:r>
     </w:p>
     <w:p>
@@ -967,19 +955,35 @@
         <w:rPr>
           <w:rFonts w:ascii="Times New Roman" w:hAnsi="Times New Roman" w:cs="Times New Roman"/>
         </w:rPr>
-        <w:t>Realizei a junção entre Clientes e Pedidos com base na chave ClienteID.</w:t>
-      </w:r>
-      <w:r>
-        <w:rPr>
-          <w:rFonts w:ascii="Times New Roman" w:hAnsi="Times New Roman" w:cs="Times New Roman"/>
-        </w:rPr>
-        <w:t xml:space="preserve"> </w:t>
-      </w:r>
-      <w:r>
-        <w:rPr>
-          <w:rFonts w:ascii="Times New Roman" w:hAnsi="Times New Roman" w:cs="Times New Roman"/>
-        </w:rPr>
-        <w:t>A contagem de compras foi obtida com COUNT(PedidoID), agrupando por cliente.</w:t>
+        <w:t xml:space="preserve">Realizei a junção entre Clientes e Pedidos com base na chave </w:t>
+      </w:r>
+      <w:proofErr w:type="spellStart"/>
+      <w:r>
+        <w:rPr>
+          <w:rFonts w:ascii="Times New Roman" w:hAnsi="Times New Roman" w:cs="Times New Roman"/>
+        </w:rPr>
+        <w:t>ClienteID</w:t>
+      </w:r>
+      <w:proofErr w:type="spellEnd"/>
+      <w:r>
+        <w:rPr>
+          <w:rFonts w:ascii="Times New Roman" w:hAnsi="Times New Roman" w:cs="Times New Roman"/>
+        </w:rPr>
+        <w:t>. A contagem de compras foi obtida com COUNT(</w:t>
+      </w:r>
+      <w:proofErr w:type="spellStart"/>
+      <w:r>
+        <w:rPr>
+          <w:rFonts w:ascii="Times New Roman" w:hAnsi="Times New Roman" w:cs="Times New Roman"/>
+        </w:rPr>
+        <w:t>PedidoID</w:t>
+      </w:r>
+      <w:proofErr w:type="spellEnd"/>
+      <w:r>
+        <w:rPr>
+          <w:rFonts w:ascii="Times New Roman" w:hAnsi="Times New Roman" w:cs="Times New Roman"/>
+        </w:rPr>
+        <w:t>), agrupando por cliente.</w:t>
       </w:r>
     </w:p>
     <w:p>
@@ -998,13 +1002,35 @@
         <w:rPr>
           <w:rFonts w:ascii="Times New Roman" w:hAnsi="Times New Roman" w:cs="Times New Roman"/>
         </w:rPr>
-        <w:t>Implementei o filtro para considerar apenas pedidos realizados no último ano, utilizando DATEADD(YEAR, -1, GETDATE()).</w:t>
-      </w:r>
-      <w:r>
-        <w:rPr>
-          <w:rFonts w:ascii="Times New Roman" w:hAnsi="Times New Roman" w:cs="Times New Roman"/>
-        </w:rPr>
-        <w:t xml:space="preserve"> </w:t>
+        <w:t xml:space="preserve">Implementei o filtro para considerar apenas pedidos realizados no último ano, utilizando </w:t>
+      </w:r>
+      <w:proofErr w:type="gramStart"/>
+      <w:r>
+        <w:rPr>
+          <w:rFonts w:ascii="Times New Roman" w:hAnsi="Times New Roman" w:cs="Times New Roman"/>
+        </w:rPr>
+        <w:t>DATEADD(</w:t>
+      </w:r>
+      <w:proofErr w:type="gramEnd"/>
+      <w:r>
+        <w:rPr>
+          <w:rFonts w:ascii="Times New Roman" w:hAnsi="Times New Roman" w:cs="Times New Roman"/>
+        </w:rPr>
+        <w:t xml:space="preserve">YEAR, -1, </w:t>
+      </w:r>
+      <w:proofErr w:type="gramStart"/>
+      <w:r>
+        <w:rPr>
+          <w:rFonts w:ascii="Times New Roman" w:hAnsi="Times New Roman" w:cs="Times New Roman"/>
+        </w:rPr>
+        <w:t>GETDATE(</w:t>
+      </w:r>
+      <w:proofErr w:type="gramEnd"/>
+      <w:r>
+        <w:rPr>
+          <w:rFonts w:ascii="Times New Roman" w:hAnsi="Times New Roman" w:cs="Times New Roman"/>
+        </w:rPr>
+        <w:t xml:space="preserve">)). </w:t>
       </w:r>
     </w:p>
     <w:p>
@@ -1023,7 +1049,49 @@
         <w:rPr>
           <w:rFonts w:ascii="Times New Roman" w:hAnsi="Times New Roman" w:cs="Times New Roman"/>
         </w:rPr>
-        <w:t>Na sequência, criei uma subquery que identifica clientes com pedidos no último mês, usando DATEADD(MONTH, -1, GETDATE()), e os excluí com NOT IN.</w:t>
+        <w:t xml:space="preserve">Na sequência, criei uma </w:t>
+      </w:r>
+      <w:proofErr w:type="spellStart"/>
+      <w:r>
+        <w:rPr>
+          <w:rFonts w:ascii="Times New Roman" w:hAnsi="Times New Roman" w:cs="Times New Roman"/>
+        </w:rPr>
+        <w:t>subquery</w:t>
+      </w:r>
+      <w:proofErr w:type="spellEnd"/>
+      <w:r>
+        <w:rPr>
+          <w:rFonts w:ascii="Times New Roman" w:hAnsi="Times New Roman" w:cs="Times New Roman"/>
+        </w:rPr>
+        <w:t xml:space="preserve"> que identifica clientes com pedidos no último mês, usando </w:t>
+      </w:r>
+      <w:proofErr w:type="gramStart"/>
+      <w:r>
+        <w:rPr>
+          <w:rFonts w:ascii="Times New Roman" w:hAnsi="Times New Roman" w:cs="Times New Roman"/>
+        </w:rPr>
+        <w:t>DATEADD(</w:t>
+      </w:r>
+      <w:proofErr w:type="gramEnd"/>
+      <w:r>
+        <w:rPr>
+          <w:rFonts w:ascii="Times New Roman" w:hAnsi="Times New Roman" w:cs="Times New Roman"/>
+        </w:rPr>
+        <w:t xml:space="preserve">MONTH, -1, </w:t>
+      </w:r>
+      <w:proofErr w:type="gramStart"/>
+      <w:r>
+        <w:rPr>
+          <w:rFonts w:ascii="Times New Roman" w:hAnsi="Times New Roman" w:cs="Times New Roman"/>
+        </w:rPr>
+        <w:t>GETDATE(</w:t>
+      </w:r>
+      <w:proofErr w:type="gramEnd"/>
+      <w:r>
+        <w:rPr>
+          <w:rFonts w:ascii="Times New Roman" w:hAnsi="Times New Roman" w:cs="Times New Roman"/>
+        </w:rPr>
+        <w:t>)), e os excluí com NOT IN.</w:t>
       </w:r>
     </w:p>
     <w:p>
@@ -1042,19 +1110,7 @@
         <w:rPr>
           <w:rFonts w:ascii="Times New Roman" w:hAnsi="Times New Roman" w:cs="Times New Roman"/>
         </w:rPr>
-        <w:t>A cláusula HAVING foi utilizada para exibir apenas clientes com mais de 5 compras no período filtrado</w:t>
-      </w:r>
-      <w:r>
-        <w:rPr>
-          <w:rFonts w:ascii="Times New Roman" w:hAnsi="Times New Roman" w:cs="Times New Roman"/>
-        </w:rPr>
-        <w:t xml:space="preserve"> e o</w:t>
-      </w:r>
-      <w:r>
-        <w:rPr>
-          <w:rFonts w:ascii="Times New Roman" w:hAnsi="Times New Roman" w:cs="Times New Roman"/>
-        </w:rPr>
-        <w:t xml:space="preserve"> resultado é ordenado pelo total de compras, exibindo primeiro os clientes mais ativos historicamente.</w:t>
+        <w:t>A cláusula HAVING foi utilizada para exibir apenas clientes com mais de 5 compras no período filtrado e o resultado é ordenado pelo total de compras, exibindo primeiro os clientes mais ativos historicamente.</w:t>
       </w:r>
     </w:p>
     <w:p>
@@ -1073,19 +1129,7 @@
         <w:rPr>
           <w:rFonts w:ascii="Times New Roman" w:hAnsi="Times New Roman" w:cs="Times New Roman"/>
         </w:rPr>
-        <w:t>Resultado esperado:</w:t>
-      </w:r>
-      <w:r>
-        <w:rPr>
-          <w:rFonts w:ascii="Times New Roman" w:hAnsi="Times New Roman" w:cs="Times New Roman"/>
-        </w:rPr>
-        <w:t xml:space="preserve"> </w:t>
-      </w:r>
-      <w:r>
-        <w:rPr>
-          <w:rFonts w:ascii="Times New Roman" w:hAnsi="Times New Roman" w:cs="Times New Roman"/>
-        </w:rPr>
-        <w:t>Uma lista de clientes considerados inativos recentemente, mas com histórico de compras.</w:t>
+        <w:t>Resultado esperado: Uma lista de clientes considerados inativos recentemente, mas com histórico de compras.</w:t>
       </w:r>
     </w:p>
     <w:p>
@@ -1140,7 +1184,25 @@
           <w:sz w:val="18"/>
           <w:szCs w:val="18"/>
         </w:rPr>
-        <w:t xml:space="preserve">    c.ClienteID,</w:t>
+        <w:t xml:space="preserve">    </w:t>
+      </w:r>
+      <w:proofErr w:type="spellStart"/>
+      <w:r>
+        <w:rPr>
+          <w:rFonts w:ascii="Times New Roman" w:hAnsi="Times New Roman" w:cs="Times New Roman"/>
+          <w:sz w:val="18"/>
+          <w:szCs w:val="18"/>
+        </w:rPr>
+        <w:t>c.ClienteID</w:t>
+      </w:r>
+      <w:proofErr w:type="spellEnd"/>
+      <w:r>
+        <w:rPr>
+          <w:rFonts w:ascii="Times New Roman" w:hAnsi="Times New Roman" w:cs="Times New Roman"/>
+          <w:sz w:val="18"/>
+          <w:szCs w:val="18"/>
+        </w:rPr>
+        <w:t>,</w:t>
       </w:r>
       <w:r>
         <w:rPr>
@@ -1156,7 +1218,25 @@
           <w:sz w:val="18"/>
           <w:szCs w:val="18"/>
         </w:rPr>
-        <w:t xml:space="preserve">    c.Nome,</w:t>
+        <w:t xml:space="preserve">    </w:t>
+      </w:r>
+      <w:proofErr w:type="spellStart"/>
+      <w:r>
+        <w:rPr>
+          <w:rFonts w:ascii="Times New Roman" w:hAnsi="Times New Roman" w:cs="Times New Roman"/>
+          <w:sz w:val="18"/>
+          <w:szCs w:val="18"/>
+        </w:rPr>
+        <w:t>c.Nome</w:t>
+      </w:r>
+      <w:proofErr w:type="spellEnd"/>
+      <w:r>
+        <w:rPr>
+          <w:rFonts w:ascii="Times New Roman" w:hAnsi="Times New Roman" w:cs="Times New Roman"/>
+          <w:sz w:val="18"/>
+          <w:szCs w:val="18"/>
+        </w:rPr>
+        <w:t>,</w:t>
       </w:r>
       <w:r>
         <w:rPr>
@@ -1172,7 +1252,25 @@
           <w:sz w:val="18"/>
           <w:szCs w:val="18"/>
         </w:rPr>
-        <w:t xml:space="preserve">    c.Email,</w:t>
+        <w:t xml:space="preserve">    </w:t>
+      </w:r>
+      <w:proofErr w:type="spellStart"/>
+      <w:r>
+        <w:rPr>
+          <w:rFonts w:ascii="Times New Roman" w:hAnsi="Times New Roman" w:cs="Times New Roman"/>
+          <w:sz w:val="18"/>
+          <w:szCs w:val="18"/>
+        </w:rPr>
+        <w:t>c.Email</w:t>
+      </w:r>
+      <w:proofErr w:type="spellEnd"/>
+      <w:r>
+        <w:rPr>
+          <w:rFonts w:ascii="Times New Roman" w:hAnsi="Times New Roman" w:cs="Times New Roman"/>
+          <w:sz w:val="18"/>
+          <w:szCs w:val="18"/>
+        </w:rPr>
+        <w:t>,</w:t>
       </w:r>
       <w:r>
         <w:rPr>
@@ -1188,8 +1286,36 @@
           <w:sz w:val="18"/>
           <w:szCs w:val="18"/>
         </w:rPr>
-        <w:t xml:space="preserve">    COUNT(p.PedidoID) AS TotalComprasUltimoAno</w:t>
-      </w:r>
+        <w:t xml:space="preserve">    COUNT(</w:t>
+      </w:r>
+      <w:proofErr w:type="spellStart"/>
+      <w:r>
+        <w:rPr>
+          <w:rFonts w:ascii="Times New Roman" w:hAnsi="Times New Roman" w:cs="Times New Roman"/>
+          <w:sz w:val="18"/>
+          <w:szCs w:val="18"/>
+        </w:rPr>
+        <w:t>p.PedidoID</w:t>
+      </w:r>
+      <w:proofErr w:type="spellEnd"/>
+      <w:r>
+        <w:rPr>
+          <w:rFonts w:ascii="Times New Roman" w:hAnsi="Times New Roman" w:cs="Times New Roman"/>
+          <w:sz w:val="18"/>
+          <w:szCs w:val="18"/>
+        </w:rPr>
+        <w:t xml:space="preserve">) AS </w:t>
+      </w:r>
+      <w:proofErr w:type="spellStart"/>
+      <w:r>
+        <w:rPr>
+          <w:rFonts w:ascii="Times New Roman" w:hAnsi="Times New Roman" w:cs="Times New Roman"/>
+          <w:sz w:val="18"/>
+          <w:szCs w:val="18"/>
+        </w:rPr>
+        <w:t>TotalComprasUltimoAno</w:t>
+      </w:r>
+      <w:proofErr w:type="spellEnd"/>
       <w:r>
         <w:rPr>
           <w:rFonts w:ascii="Times New Roman" w:hAnsi="Times New Roman" w:cs="Times New Roman"/>
@@ -1220,8 +1346,36 @@
           <w:sz w:val="18"/>
           <w:szCs w:val="18"/>
         </w:rPr>
-        <w:t>INNER JOIN Pedidos AS p ON c.ClienteID = p.ClienteID</w:t>
-      </w:r>
+        <w:t xml:space="preserve">INNER JOIN Pedidos AS p ON </w:t>
+      </w:r>
+      <w:proofErr w:type="spellStart"/>
+      <w:r>
+        <w:rPr>
+          <w:rFonts w:ascii="Times New Roman" w:hAnsi="Times New Roman" w:cs="Times New Roman"/>
+          <w:sz w:val="18"/>
+          <w:szCs w:val="18"/>
+        </w:rPr>
+        <w:t>c.ClienteID</w:t>
+      </w:r>
+      <w:proofErr w:type="spellEnd"/>
+      <w:r>
+        <w:rPr>
+          <w:rFonts w:ascii="Times New Roman" w:hAnsi="Times New Roman" w:cs="Times New Roman"/>
+          <w:sz w:val="18"/>
+          <w:szCs w:val="18"/>
+        </w:rPr>
+        <w:t xml:space="preserve"> = </w:t>
+      </w:r>
+      <w:proofErr w:type="spellStart"/>
+      <w:r>
+        <w:rPr>
+          <w:rFonts w:ascii="Times New Roman" w:hAnsi="Times New Roman" w:cs="Times New Roman"/>
+          <w:sz w:val="18"/>
+          <w:szCs w:val="18"/>
+        </w:rPr>
+        <w:t>p.ClienteID</w:t>
+      </w:r>
+      <w:proofErr w:type="spellEnd"/>
       <w:r>
         <w:rPr>
           <w:rFonts w:ascii="Times New Roman" w:hAnsi="Times New Roman" w:cs="Times New Roman"/>
@@ -1252,7 +1406,25 @@
           <w:sz w:val="18"/>
           <w:szCs w:val="18"/>
         </w:rPr>
-        <w:t xml:space="preserve">    p.DataPedido &gt;= DATEADD(YEAR, -1, GETDATE())</w:t>
+        <w:t xml:space="preserve">    </w:t>
+      </w:r>
+      <w:proofErr w:type="spellStart"/>
+      <w:r>
+        <w:rPr>
+          <w:rFonts w:ascii="Times New Roman" w:hAnsi="Times New Roman" w:cs="Times New Roman"/>
+          <w:sz w:val="18"/>
+          <w:szCs w:val="18"/>
+        </w:rPr>
+        <w:t>p.DataPedido</w:t>
+      </w:r>
+      <w:proofErr w:type="spellEnd"/>
+      <w:r>
+        <w:rPr>
+          <w:rFonts w:ascii="Times New Roman" w:hAnsi="Times New Roman" w:cs="Times New Roman"/>
+          <w:sz w:val="18"/>
+          <w:szCs w:val="18"/>
+        </w:rPr>
+        <w:t xml:space="preserve"> &gt;= DATEADD(YEAR, -1, GETDATE())</w:t>
       </w:r>
       <w:r>
         <w:rPr>
@@ -1268,7 +1440,25 @@
           <w:sz w:val="18"/>
           <w:szCs w:val="18"/>
         </w:rPr>
-        <w:t xml:space="preserve">    AND c.ClienteID NOT IN (</w:t>
+        <w:t xml:space="preserve">    AND </w:t>
+      </w:r>
+      <w:proofErr w:type="spellStart"/>
+      <w:r>
+        <w:rPr>
+          <w:rFonts w:ascii="Times New Roman" w:hAnsi="Times New Roman" w:cs="Times New Roman"/>
+          <w:sz w:val="18"/>
+          <w:szCs w:val="18"/>
+        </w:rPr>
+        <w:t>c.ClienteID</w:t>
+      </w:r>
+      <w:proofErr w:type="spellEnd"/>
+      <w:r>
+        <w:rPr>
+          <w:rFonts w:ascii="Times New Roman" w:hAnsi="Times New Roman" w:cs="Times New Roman"/>
+          <w:sz w:val="18"/>
+          <w:szCs w:val="18"/>
+        </w:rPr>
+        <w:t xml:space="preserve"> NOT IN (</w:t>
       </w:r>
       <w:r>
         <w:rPr>
@@ -1284,8 +1474,18 @@
           <w:sz w:val="18"/>
           <w:szCs w:val="18"/>
         </w:rPr>
-        <w:t xml:space="preserve">        SELECT DISTINCT ClienteID</w:t>
-      </w:r>
+        <w:t xml:space="preserve">        SELECT DISTINCT </w:t>
+      </w:r>
+      <w:proofErr w:type="spellStart"/>
+      <w:r>
+        <w:rPr>
+          <w:rFonts w:ascii="Times New Roman" w:hAnsi="Times New Roman" w:cs="Times New Roman"/>
+          <w:sz w:val="18"/>
+          <w:szCs w:val="18"/>
+        </w:rPr>
+        <w:t>ClienteID</w:t>
+      </w:r>
+      <w:proofErr w:type="spellEnd"/>
       <w:r>
         <w:rPr>
           <w:rFonts w:ascii="Times New Roman" w:hAnsi="Times New Roman" w:cs="Times New Roman"/>
@@ -1316,7 +1516,25 @@
           <w:sz w:val="18"/>
           <w:szCs w:val="18"/>
         </w:rPr>
-        <w:t xml:space="preserve">        WHERE DataPedido &gt;= DATEADD(MONTH, -1, GETDATE())</w:t>
+        <w:t xml:space="preserve">        WHERE </w:t>
+      </w:r>
+      <w:proofErr w:type="spellStart"/>
+      <w:r>
+        <w:rPr>
+          <w:rFonts w:ascii="Times New Roman" w:hAnsi="Times New Roman" w:cs="Times New Roman"/>
+          <w:sz w:val="18"/>
+          <w:szCs w:val="18"/>
+        </w:rPr>
+        <w:t>DataPedido</w:t>
+      </w:r>
+      <w:proofErr w:type="spellEnd"/>
+      <w:r>
+        <w:rPr>
+          <w:rFonts w:ascii="Times New Roman" w:hAnsi="Times New Roman" w:cs="Times New Roman"/>
+          <w:sz w:val="18"/>
+          <w:szCs w:val="18"/>
+        </w:rPr>
+        <w:t xml:space="preserve"> &gt;= DATEADD(MONTH, -1, GETDATE())</w:t>
       </w:r>
       <w:r>
         <w:rPr>
@@ -1364,8 +1582,54 @@
           <w:sz w:val="18"/>
           <w:szCs w:val="18"/>
         </w:rPr>
-        <w:t xml:space="preserve">    c.ClienteID, c.Nome, c.Email</w:t>
-      </w:r>
+        <w:t xml:space="preserve">    </w:t>
+      </w:r>
+      <w:proofErr w:type="spellStart"/>
+      <w:r>
+        <w:rPr>
+          <w:rFonts w:ascii="Times New Roman" w:hAnsi="Times New Roman" w:cs="Times New Roman"/>
+          <w:sz w:val="18"/>
+          <w:szCs w:val="18"/>
+        </w:rPr>
+        <w:t>c.ClienteID</w:t>
+      </w:r>
+      <w:proofErr w:type="spellEnd"/>
+      <w:r>
+        <w:rPr>
+          <w:rFonts w:ascii="Times New Roman" w:hAnsi="Times New Roman" w:cs="Times New Roman"/>
+          <w:sz w:val="18"/>
+          <w:szCs w:val="18"/>
+        </w:rPr>
+        <w:t xml:space="preserve">, </w:t>
+      </w:r>
+      <w:proofErr w:type="spellStart"/>
+      <w:r>
+        <w:rPr>
+          <w:rFonts w:ascii="Times New Roman" w:hAnsi="Times New Roman" w:cs="Times New Roman"/>
+          <w:sz w:val="18"/>
+          <w:szCs w:val="18"/>
+        </w:rPr>
+        <w:t>c.Nome</w:t>
+      </w:r>
+      <w:proofErr w:type="spellEnd"/>
+      <w:r>
+        <w:rPr>
+          <w:rFonts w:ascii="Times New Roman" w:hAnsi="Times New Roman" w:cs="Times New Roman"/>
+          <w:sz w:val="18"/>
+          <w:szCs w:val="18"/>
+        </w:rPr>
+        <w:t xml:space="preserve">, </w:t>
+      </w:r>
+      <w:proofErr w:type="spellStart"/>
+      <w:r>
+        <w:rPr>
+          <w:rFonts w:ascii="Times New Roman" w:hAnsi="Times New Roman" w:cs="Times New Roman"/>
+          <w:sz w:val="18"/>
+          <w:szCs w:val="18"/>
+        </w:rPr>
+        <w:t>c.Email</w:t>
+      </w:r>
+      <w:proofErr w:type="spellEnd"/>
       <w:r>
         <w:rPr>
           <w:rFonts w:ascii="Times New Roman" w:hAnsi="Times New Roman" w:cs="Times New Roman"/>
@@ -1396,7 +1660,25 @@
           <w:sz w:val="18"/>
           <w:szCs w:val="18"/>
         </w:rPr>
-        <w:t xml:space="preserve">    COUNT(p.PedidoID) &gt; 5</w:t>
+        <w:t xml:space="preserve">    COUNT(</w:t>
+      </w:r>
+      <w:proofErr w:type="spellStart"/>
+      <w:r>
+        <w:rPr>
+          <w:rFonts w:ascii="Times New Roman" w:hAnsi="Times New Roman" w:cs="Times New Roman"/>
+          <w:sz w:val="18"/>
+          <w:szCs w:val="18"/>
+        </w:rPr>
+        <w:t>p.PedidoID</w:t>
+      </w:r>
+      <w:proofErr w:type="spellEnd"/>
+      <w:r>
+        <w:rPr>
+          <w:rFonts w:ascii="Times New Roman" w:hAnsi="Times New Roman" w:cs="Times New Roman"/>
+          <w:sz w:val="18"/>
+          <w:szCs w:val="18"/>
+        </w:rPr>
+        <w:t>) &gt; 5</w:t>
       </w:r>
       <w:r>
         <w:rPr>
@@ -1428,7 +1710,25 @@
           <w:sz w:val="18"/>
           <w:szCs w:val="18"/>
         </w:rPr>
-        <w:t xml:space="preserve">    TotalComprasUltimoAno DESC;</w:t>
+        <w:t xml:space="preserve">    </w:t>
+      </w:r>
+      <w:proofErr w:type="spellStart"/>
+      <w:r>
+        <w:rPr>
+          <w:rFonts w:ascii="Times New Roman" w:hAnsi="Times New Roman" w:cs="Times New Roman"/>
+          <w:sz w:val="18"/>
+          <w:szCs w:val="18"/>
+        </w:rPr>
+        <w:t>TotalComprasUltimoAno</w:t>
+      </w:r>
+      <w:proofErr w:type="spellEnd"/>
+      <w:r>
+        <w:rPr>
+          <w:rFonts w:ascii="Times New Roman" w:hAnsi="Times New Roman" w:cs="Times New Roman"/>
+          <w:sz w:val="18"/>
+          <w:szCs w:val="18"/>
+        </w:rPr>
+        <w:t xml:space="preserve"> DESC;</w:t>
       </w:r>
     </w:p>
     <w:p>
@@ -1454,17 +1754,33 @@
         </w:rPr>
         <w:t>Obs.: Query também disponível no arquivo “</w:t>
       </w:r>
-      <w:r>
-        <w:rPr>
-          <w:rFonts w:ascii="Times New Roman" w:hAnsi="Times New Roman" w:cs="Times New Roman"/>
-        </w:rPr>
-        <w:t>query_altoqi</w:t>
-      </w:r>
-      <w:r>
-        <w:rPr>
-          <w:rFonts w:ascii="Times New Roman" w:hAnsi="Times New Roman" w:cs="Times New Roman"/>
-        </w:rPr>
-        <w:t>.sql”, contido na pasta “sql”.</w:t>
+      <w:proofErr w:type="spellStart"/>
+      <w:r>
+        <w:rPr>
+          <w:rFonts w:ascii="Times New Roman" w:hAnsi="Times New Roman" w:cs="Times New Roman"/>
+        </w:rPr>
+        <w:t>query_altoqi.sql</w:t>
+      </w:r>
+      <w:proofErr w:type="spellEnd"/>
+      <w:r>
+        <w:rPr>
+          <w:rFonts w:ascii="Times New Roman" w:hAnsi="Times New Roman" w:cs="Times New Roman"/>
+        </w:rPr>
+        <w:t>”, contido na pasta “</w:t>
+      </w:r>
+      <w:proofErr w:type="spellStart"/>
+      <w:r>
+        <w:rPr>
+          <w:rFonts w:ascii="Times New Roman" w:hAnsi="Times New Roman" w:cs="Times New Roman"/>
+        </w:rPr>
+        <w:t>sql</w:t>
+      </w:r>
+      <w:proofErr w:type="spellEnd"/>
+      <w:r>
+        <w:rPr>
+          <w:rFonts w:ascii="Times New Roman" w:hAnsi="Times New Roman" w:cs="Times New Roman"/>
+        </w:rPr>
+        <w:t>”.</w:t>
       </w:r>
       <w:r>
         <w:rPr>
@@ -1631,7 +1947,21 @@
         <w:rPr>
           <w:rFonts w:ascii="Times New Roman" w:hAnsi="Times New Roman" w:cs="Times New Roman"/>
         </w:rPr>
-        <w:t xml:space="preserve"> e re para filtragem de caracteres</w:t>
+        <w:t xml:space="preserve"> e </w:t>
+      </w:r>
+      <w:proofErr w:type="spellStart"/>
+      <w:r>
+        <w:rPr>
+          <w:rFonts w:ascii="Times New Roman" w:hAnsi="Times New Roman" w:cs="Times New Roman"/>
+        </w:rPr>
+        <w:t>re</w:t>
+      </w:r>
+      <w:proofErr w:type="spellEnd"/>
+      <w:r>
+        <w:rPr>
+          <w:rFonts w:ascii="Times New Roman" w:hAnsi="Times New Roman" w:cs="Times New Roman"/>
+        </w:rPr>
+        <w:t xml:space="preserve"> para filtragem de caracteres</w:t>
       </w:r>
       <w:r>
         <w:rPr>
@@ -1674,7 +2004,43 @@
         <w:rPr>
           <w:rFonts w:ascii="Times New Roman" w:hAnsi="Times New Roman" w:cs="Times New Roman"/>
         </w:rPr>
-        <w:t>O arquivo foi lido via pd.read_csv() e verificado</w:t>
+        <w:t xml:space="preserve">O arquivo foi lido via </w:t>
+      </w:r>
+      <w:proofErr w:type="spellStart"/>
+      <w:proofErr w:type="gramStart"/>
+      <w:r>
+        <w:rPr>
+          <w:rFonts w:ascii="Times New Roman" w:hAnsi="Times New Roman" w:cs="Times New Roman"/>
+        </w:rPr>
+        <w:t>pd.read</w:t>
+      </w:r>
+      <w:proofErr w:type="gramEnd"/>
+      <w:r>
+        <w:rPr>
+          <w:rFonts w:ascii="Times New Roman" w:hAnsi="Times New Roman" w:cs="Times New Roman"/>
+        </w:rPr>
+        <w:t>_</w:t>
+      </w:r>
+      <w:proofErr w:type="gramStart"/>
+      <w:r>
+        <w:rPr>
+          <w:rFonts w:ascii="Times New Roman" w:hAnsi="Times New Roman" w:cs="Times New Roman"/>
+        </w:rPr>
+        <w:t>csv</w:t>
+      </w:r>
+      <w:proofErr w:type="spellEnd"/>
+      <w:r>
+        <w:rPr>
+          <w:rFonts w:ascii="Times New Roman" w:hAnsi="Times New Roman" w:cs="Times New Roman"/>
+        </w:rPr>
+        <w:t>(</w:t>
+      </w:r>
+      <w:proofErr w:type="gramEnd"/>
+      <w:r>
+        <w:rPr>
+          <w:rFonts w:ascii="Times New Roman" w:hAnsi="Times New Roman" w:cs="Times New Roman"/>
+        </w:rPr>
+        <w:t>) e verificado</w:t>
       </w:r>
       <w:r>
         <w:rPr>
@@ -1686,7 +2052,39 @@
         <w:rPr>
           <w:rFonts w:ascii="Times New Roman" w:hAnsi="Times New Roman" w:cs="Times New Roman"/>
         </w:rPr>
-        <w:t xml:space="preserve"> com df.head() e df.tail().</w:t>
+        <w:t xml:space="preserve"> com </w:t>
+      </w:r>
+      <w:proofErr w:type="spellStart"/>
+      <w:proofErr w:type="gramStart"/>
+      <w:r>
+        <w:rPr>
+          <w:rFonts w:ascii="Times New Roman" w:hAnsi="Times New Roman" w:cs="Times New Roman"/>
+        </w:rPr>
+        <w:t>df.head</w:t>
+      </w:r>
+      <w:proofErr w:type="spellEnd"/>
+      <w:proofErr w:type="gramEnd"/>
+      <w:r>
+        <w:rPr>
+          <w:rFonts w:ascii="Times New Roman" w:hAnsi="Times New Roman" w:cs="Times New Roman"/>
+        </w:rPr>
+        <w:t xml:space="preserve">() e </w:t>
+      </w:r>
+      <w:proofErr w:type="spellStart"/>
+      <w:proofErr w:type="gramStart"/>
+      <w:r>
+        <w:rPr>
+          <w:rFonts w:ascii="Times New Roman" w:hAnsi="Times New Roman" w:cs="Times New Roman"/>
+        </w:rPr>
+        <w:t>df.tail</w:t>
+      </w:r>
+      <w:proofErr w:type="spellEnd"/>
+      <w:proofErr w:type="gramEnd"/>
+      <w:r>
+        <w:rPr>
+          <w:rFonts w:ascii="Times New Roman" w:hAnsi="Times New Roman" w:cs="Times New Roman"/>
+        </w:rPr>
+        <w:t>().</w:t>
       </w:r>
     </w:p>
     <w:p>
@@ -1711,85 +2109,35 @@
         <w:rPr>
           <w:rFonts w:ascii="Times New Roman" w:hAnsi="Times New Roman" w:cs="Times New Roman"/>
         </w:rPr>
-        <w:t xml:space="preserve"> </w:t>
-      </w:r>
-      <w:r>
-        <w:rPr>
-          <w:rFonts w:ascii="Times New Roman" w:hAnsi="Times New Roman" w:cs="Times New Roman"/>
-        </w:rPr>
-        <w:t xml:space="preserve">Na função </w:t>
-      </w:r>
-      <w:r>
-        <w:rPr>
-          <w:rFonts w:ascii="Times New Roman" w:hAnsi="Times New Roman" w:cs="Times New Roman"/>
-        </w:rPr>
-        <w:t>“</w:t>
-      </w:r>
+        <w:t xml:space="preserve"> Na função “</w:t>
+      </w:r>
+      <w:proofErr w:type="spellStart"/>
       <w:r>
         <w:rPr>
           <w:rFonts w:ascii="Times New Roman" w:hAnsi="Times New Roman" w:cs="Times New Roman"/>
         </w:rPr>
         <w:t>limpar_e_padronizar_telefone</w:t>
       </w:r>
-      <w:r>
-        <w:rPr>
-          <w:rFonts w:ascii="Times New Roman" w:hAnsi="Times New Roman" w:cs="Times New Roman"/>
-        </w:rPr>
-        <w:t>”</w:t>
-      </w:r>
-      <w:r>
-        <w:rPr>
-          <w:rFonts w:ascii="Times New Roman" w:hAnsi="Times New Roman" w:cs="Times New Roman"/>
-        </w:rPr>
-        <w:t xml:space="preserve">, </w:t>
-      </w:r>
-      <w:r>
-        <w:rPr>
-          <w:rFonts w:ascii="Times New Roman" w:hAnsi="Times New Roman" w:cs="Times New Roman"/>
-        </w:rPr>
-        <w:t>comecei</w:t>
-      </w:r>
-      <w:r>
-        <w:rPr>
-          <w:rFonts w:ascii="Times New Roman" w:hAnsi="Times New Roman" w:cs="Times New Roman"/>
-        </w:rPr>
-        <w:t xml:space="preserve"> removendo todas as letras, símbolos e espaços, deixando só os números. Depois, </w:t>
-      </w:r>
-      <w:r>
-        <w:rPr>
-          <w:rFonts w:ascii="Times New Roman" w:hAnsi="Times New Roman" w:cs="Times New Roman"/>
-        </w:rPr>
-        <w:t>removo</w:t>
-      </w:r>
-      <w:r>
-        <w:rPr>
-          <w:rFonts w:ascii="Times New Roman" w:hAnsi="Times New Roman" w:cs="Times New Roman"/>
-        </w:rPr>
-        <w:t xml:space="preserve"> o zero inicial, caso exista, e conto quantos dígitos restaram para entender se o número tem código do país. Com base nessa contagem, mantenho apenas os 10 ou 11 dígitos finais, que correspondem ao formato nacional. Se o número for muito curto ou não fizer sentido, retorno </w:t>
-      </w:r>
-      <w:r>
-        <w:rPr>
-          <w:rFonts w:ascii="Times New Roman" w:hAnsi="Times New Roman" w:cs="Times New Roman"/>
-        </w:rPr>
-        <w:t>“</w:t>
-      </w:r>
+      <w:proofErr w:type="spellEnd"/>
+      <w:r>
+        <w:rPr>
+          <w:rFonts w:ascii="Times New Roman" w:hAnsi="Times New Roman" w:cs="Times New Roman"/>
+        </w:rPr>
+        <w:t>”, comecei removendo todas as letras, símbolos e espaços, deixando só os números. Depois, removo o zero inicial, caso exista, e conto quantos dígitos restaram para entender se o número tem código do país. Com base nessa contagem, mantenho apenas os 10 ou 11 dígitos finais, que correspondem ao formato nacional. Se o número for muito curto ou não fizer sentido, retorno “</w:t>
+      </w:r>
+      <w:proofErr w:type="spellStart"/>
       <w:r>
         <w:rPr>
           <w:rFonts w:ascii="Times New Roman" w:hAnsi="Times New Roman" w:cs="Times New Roman"/>
         </w:rPr>
         <w:t>None</w:t>
       </w:r>
-      <w:r>
-        <w:rPr>
-          <w:rFonts w:ascii="Times New Roman" w:hAnsi="Times New Roman" w:cs="Times New Roman"/>
-        </w:rPr>
-        <w:t>”</w:t>
-      </w:r>
-      <w:r>
-        <w:rPr>
-          <w:rFonts w:ascii="Times New Roman" w:hAnsi="Times New Roman" w:cs="Times New Roman"/>
-        </w:rPr>
-        <w:t xml:space="preserve"> para indicar que é inválido.</w:t>
+      <w:proofErr w:type="spellEnd"/>
+      <w:r>
+        <w:rPr>
+          <w:rFonts w:ascii="Times New Roman" w:hAnsi="Times New Roman" w:cs="Times New Roman"/>
+        </w:rPr>
+        <w:t>” para indicar que é inválido.</w:t>
       </w:r>
     </w:p>
     <w:p>
@@ -1808,7 +2156,14 @@
         <w:rPr>
           <w:rFonts w:ascii="Times New Roman" w:hAnsi="Times New Roman" w:cs="Times New Roman"/>
         </w:rPr>
-        <w:t xml:space="preserve">Para facilitar o rastreio e mitigar dúvidas/erros, </w:t>
+        <w:t>Para facilitar o rastreio e mitigar dúvidas/</w:t>
+      </w:r>
+      <w:proofErr w:type="gramStart"/>
+      <w:r>
+        <w:rPr>
+          <w:rFonts w:ascii="Times New Roman" w:hAnsi="Times New Roman" w:cs="Times New Roman"/>
+        </w:rPr>
+        <w:t xml:space="preserve">erros, </w:t>
       </w:r>
       <w:r>
         <w:rPr>
@@ -1820,7 +2175,14 @@
         <w:rPr>
           <w:rFonts w:ascii="Times New Roman" w:hAnsi="Times New Roman" w:cs="Times New Roman"/>
         </w:rPr>
-        <w:t xml:space="preserve">criei </w:t>
+        <w:t>criei</w:t>
+      </w:r>
+      <w:proofErr w:type="gramEnd"/>
+      <w:r>
+        <w:rPr>
+          <w:rFonts w:ascii="Times New Roman" w:hAnsi="Times New Roman" w:cs="Times New Roman"/>
+        </w:rPr>
+        <w:t xml:space="preserve"> </w:t>
       </w:r>
       <w:r>
         <w:rPr>
@@ -1834,12 +2196,14 @@
         </w:rPr>
         <w:t>chamada “</w:t>
       </w:r>
+      <w:proofErr w:type="spellStart"/>
       <w:r>
         <w:rPr>
           <w:rFonts w:ascii="Times New Roman" w:hAnsi="Times New Roman" w:cs="Times New Roman"/>
         </w:rPr>
         <w:t>telefone_limpo</w:t>
       </w:r>
+      <w:proofErr w:type="spellEnd"/>
       <w:r>
         <w:rPr>
           <w:rFonts w:ascii="Times New Roman" w:hAnsi="Times New Roman" w:cs="Times New Roman"/>
@@ -1911,11 +2275,19 @@
         </w:rPr>
         <w:t xml:space="preserve"> disponível no arquivo “</w:t>
       </w:r>
-      <w:r>
-        <w:rPr>
-          <w:rFonts w:ascii="Times New Roman" w:hAnsi="Times New Roman" w:cs="Times New Roman"/>
-        </w:rPr>
-        <w:t>limpa_csv</w:t>
+      <w:proofErr w:type="spellStart"/>
+      <w:r>
+        <w:rPr>
+          <w:rFonts w:ascii="Times New Roman" w:hAnsi="Times New Roman" w:cs="Times New Roman"/>
+        </w:rPr>
+        <w:t>limpa_</w:t>
+      </w:r>
+      <w:proofErr w:type="gramStart"/>
+      <w:r>
+        <w:rPr>
+          <w:rFonts w:ascii="Times New Roman" w:hAnsi="Times New Roman" w:cs="Times New Roman"/>
+        </w:rPr>
+        <w:t>csv</w:t>
       </w:r>
       <w:r>
         <w:rPr>
@@ -1923,24 +2295,117 @@
         </w:rPr>
         <w:t>.ipynb</w:t>
       </w:r>
+      <w:proofErr w:type="spellEnd"/>
+      <w:proofErr w:type="gramEnd"/>
       <w:r>
         <w:rPr>
           <w:rFonts w:ascii="Times New Roman" w:hAnsi="Times New Roman" w:cs="Times New Roman"/>
         </w:rPr>
         <w:t>”, contido na pasta “</w:t>
       </w:r>
+      <w:proofErr w:type="spellStart"/>
       <w:r>
         <w:rPr>
           <w:rFonts w:ascii="Times New Roman" w:hAnsi="Times New Roman" w:cs="Times New Roman"/>
         </w:rPr>
         <w:t>python</w:t>
       </w:r>
+      <w:proofErr w:type="spellEnd"/>
       <w:r>
         <w:rPr>
           <w:rFonts w:ascii="Times New Roman" w:hAnsi="Times New Roman" w:cs="Times New Roman"/>
         </w:rPr>
         <w:t>”.</w:t>
       </w:r>
+    </w:p>
+    <w:p>
+      <w:pPr>
+        <w:jc w:val="both"/>
+        <w:rPr>
+          <w:rFonts w:ascii="Times New Roman" w:hAnsi="Times New Roman" w:cs="Times New Roman"/>
+        </w:rPr>
+      </w:pPr>
+    </w:p>
+    <w:p>
+      <w:pPr>
+        <w:jc w:val="both"/>
+        <w:rPr>
+          <w:rFonts w:ascii="Times New Roman" w:hAnsi="Times New Roman" w:cs="Times New Roman"/>
+        </w:rPr>
+      </w:pPr>
+    </w:p>
+    <w:p>
+      <w:pPr>
+        <w:jc w:val="both"/>
+        <w:rPr>
+          <w:rFonts w:ascii="Times New Roman" w:hAnsi="Times New Roman" w:cs="Times New Roman"/>
+        </w:rPr>
+      </w:pPr>
+    </w:p>
+    <w:p>
+      <w:pPr>
+        <w:jc w:val="both"/>
+        <w:rPr>
+          <w:rFonts w:ascii="Times New Roman" w:hAnsi="Times New Roman" w:cs="Times New Roman"/>
+        </w:rPr>
+      </w:pPr>
+    </w:p>
+    <w:p>
+      <w:pPr>
+        <w:jc w:val="both"/>
+        <w:rPr>
+          <w:rFonts w:ascii="Times New Roman" w:hAnsi="Times New Roman" w:cs="Times New Roman"/>
+        </w:rPr>
+      </w:pPr>
+    </w:p>
+    <w:p>
+      <w:pPr>
+        <w:jc w:val="both"/>
+        <w:rPr>
+          <w:rFonts w:ascii="Times New Roman" w:hAnsi="Times New Roman" w:cs="Times New Roman"/>
+        </w:rPr>
+      </w:pPr>
+    </w:p>
+    <w:p>
+      <w:pPr>
+        <w:jc w:val="both"/>
+        <w:rPr>
+          <w:rFonts w:ascii="Times New Roman" w:hAnsi="Times New Roman" w:cs="Times New Roman"/>
+        </w:rPr>
+      </w:pPr>
+    </w:p>
+    <w:p>
+      <w:pPr>
+        <w:jc w:val="both"/>
+        <w:rPr>
+          <w:rFonts w:ascii="Times New Roman" w:hAnsi="Times New Roman" w:cs="Times New Roman"/>
+        </w:rPr>
+      </w:pPr>
+    </w:p>
+    <w:p>
+      <w:pPr>
+        <w:jc w:val="both"/>
+        <w:rPr>
+          <w:rFonts w:ascii="Times New Roman" w:hAnsi="Times New Roman" w:cs="Times New Roman"/>
+        </w:rPr>
+      </w:pPr>
+    </w:p>
+    <w:p>
+      <w:pPr>
+        <w:jc w:val="both"/>
+        <w:rPr>
+          <w:rFonts w:ascii="Times New Roman" w:hAnsi="Times New Roman" w:cs="Times New Roman"/>
+        </w:rPr>
+      </w:pPr>
+    </w:p>
+    <w:p>
+      <w:pPr>
+        <w:jc w:val="both"/>
+        <w:rPr>
+          <w:rFonts w:ascii="Times New Roman" w:hAnsi="Times New Roman" w:cs="Times New Roman"/>
+          <w:u w:val="single"/>
+        </w:rPr>
+      </w:pPr>
     </w:p>
     <w:sectPr>
       <w:pgSz w:w="11906" w:h="16838"/>

</xml_diff>